<commit_message>
updated the doc with java example for db connection.
</commit_message>
<xml_diff>
--- a/Henry Schein One SET Test.docx
+++ b/Henry Schein One SET Test.docx
@@ -1,6 +1,6 @@
 
 <file path=word/document.xml><?xml version="1.0" encoding="utf-8"?>
-<w:document xmlns:wpc="http://schemas.microsoft.com/office/word/2010/wordprocessingCanvas" xmlns:mc="http://schemas.openxmlformats.org/markup-compatibility/2006" xmlns:o="urn:schemas-microsoft-com:office:office" xmlns:r="http://schemas.openxmlformats.org/officeDocument/2006/relationships" xmlns:m="http://schemas.openxmlformats.org/officeDocument/2006/math" xmlns:v="urn:schemas-microsoft-com:vml" xmlns:wp14="http://schemas.microsoft.com/office/word/2010/wordprocessingDrawing" xmlns:wp="http://schemas.openxmlformats.org/drawingml/2006/wordprocessingDrawing" xmlns:w10="urn:schemas-microsoft-com:office:word" xmlns:w="http://schemas.openxmlformats.org/wordprocessingml/2006/main" xmlns:w14="http://schemas.microsoft.com/office/word/2010/wordml" xmlns:w15="http://schemas.microsoft.com/office/word/2012/wordml" xmlns:wpg="http://schemas.microsoft.com/office/word/2010/wordprocessingGroup" xmlns:wpi="http://schemas.microsoft.com/office/word/2010/wordprocessingInk" xmlns:wne="http://schemas.microsoft.com/office/word/2006/wordml" xmlns:wps="http://schemas.microsoft.com/office/word/2010/wordprocessingShape" mc:Ignorable="w14 w15 wp14">
+<w:document xmlns:wpc="http://schemas.microsoft.com/office/word/2010/wordprocessingCanvas" xmlns:cx="http://schemas.microsoft.com/office/drawing/2014/chartex" xmlns:cx1="http://schemas.microsoft.com/office/drawing/2015/9/8/chartex" xmlns:cx2="http://schemas.microsoft.com/office/drawing/2015/10/21/chartex" xmlns:cx3="http://schemas.microsoft.com/office/drawing/2016/5/9/chartex" xmlns:cx4="http://schemas.microsoft.com/office/drawing/2016/5/10/chartex" xmlns:cx5="http://schemas.microsoft.com/office/drawing/2016/5/11/chartex" xmlns:cx6="http://schemas.microsoft.com/office/drawing/2016/5/12/chartex" xmlns:cx7="http://schemas.microsoft.com/office/drawing/2016/5/13/chartex" xmlns:cx8="http://schemas.microsoft.com/office/drawing/2016/5/14/chartex" xmlns:mc="http://schemas.openxmlformats.org/markup-compatibility/2006" xmlns:aink="http://schemas.microsoft.com/office/drawing/2016/ink" xmlns:am3d="http://schemas.microsoft.com/office/drawing/2017/model3d" xmlns:o="urn:schemas-microsoft-com:office:office" xmlns:r="http://schemas.openxmlformats.org/officeDocument/2006/relationships" xmlns:m="http://schemas.openxmlformats.org/officeDocument/2006/math" xmlns:v="urn:schemas-microsoft-com:vml" xmlns:wp14="http://schemas.microsoft.com/office/word/2010/wordprocessingDrawing" xmlns:wp="http://schemas.openxmlformats.org/drawingml/2006/wordprocessingDrawing" xmlns:w10="urn:schemas-microsoft-com:office:word" xmlns:w="http://schemas.openxmlformats.org/wordprocessingml/2006/main" xmlns:w14="http://schemas.microsoft.com/office/word/2010/wordml" xmlns:w15="http://schemas.microsoft.com/office/word/2012/wordml" xmlns:w16cex="http://schemas.microsoft.com/office/word/2018/wordml/cex" xmlns:w16cid="http://schemas.microsoft.com/office/word/2016/wordml/cid" xmlns:w16="http://schemas.microsoft.com/office/word/2018/wordml" xmlns:w16se="http://schemas.microsoft.com/office/word/2015/wordml/symex" xmlns:wpg="http://schemas.microsoft.com/office/word/2010/wordprocessingGroup" xmlns:wpi="http://schemas.microsoft.com/office/word/2010/wordprocessingInk" xmlns:wne="http://schemas.microsoft.com/office/word/2006/wordml" xmlns:wps="http://schemas.microsoft.com/office/word/2010/wordprocessingShape" mc:Ignorable="w14 w15 w16se w16cid w16 w16cex wp14">
   <w:body>
     <w:p>
       <w:pPr>
@@ -110,8 +110,6 @@
         </w:rPr>
         <w:t xml:space="preserve">be deployed to production. </w:t>
       </w:r>
-      <w:bookmarkStart w:id="0" w:name="_GoBack"/>
-      <w:bookmarkEnd w:id="0"/>
     </w:p>
     <w:p>
       <w:pPr>
@@ -407,21 +405,7 @@
         <w:rPr>
           <w:rFonts w:ascii="Calibri" w:hAnsi="Calibri" w:cs="Calibri"/>
         </w:rPr>
-        <w:t xml:space="preserve">Download </w:t>
-      </w:r>
-      <w:proofErr w:type="spellStart"/>
-      <w:r>
-        <w:rPr>
-          <w:rFonts w:ascii="Calibri" w:hAnsi="Calibri" w:cs="Calibri"/>
-        </w:rPr>
-        <w:t>OpenJDK</w:t>
-      </w:r>
-      <w:proofErr w:type="spellEnd"/>
-      <w:r>
-        <w:rPr>
-          <w:rFonts w:ascii="Calibri" w:hAnsi="Calibri" w:cs="Calibri"/>
-        </w:rPr>
-        <w:t xml:space="preserve"> 11 (LTS) with </w:t>
+        <w:t xml:space="preserve">Download OpenJDK 11 (LTS) with </w:t>
       </w:r>
       <w:proofErr w:type="spellStart"/>
       <w:r>
@@ -606,7 +590,7 @@
           <w:noProof/>
         </w:rPr>
         <w:drawing>
-          <wp:inline distT="0" distB="0" distL="0" distR="0">
+          <wp:inline distT="0" distB="0" distL="0" distR="0" wp14:anchorId="335945B8" wp14:editId="02D4779E">
             <wp:extent cx="3023870" cy="345440"/>
             <wp:effectExtent l="0" t="0" r="5080" b="0"/>
             <wp:docPr id="4" name="Picture 3"/>
@@ -725,7 +709,7 @@
           <w:noProof/>
         </w:rPr>
         <w:drawing>
-          <wp:inline distT="0" distB="0" distL="0" distR="0">
+          <wp:inline distT="0" distB="0" distL="0" distR="0" wp14:anchorId="2BFD9EB9" wp14:editId="3BBEED23">
             <wp:extent cx="4845685" cy="532765"/>
             <wp:effectExtent l="0" t="0" r="0" b="635"/>
             <wp:docPr id="3" name="Picture 4"/>
@@ -1014,7 +998,7 @@
           <w:noProof/>
         </w:rPr>
         <w:drawing>
-          <wp:inline distT="0" distB="0" distL="0" distR="0">
+          <wp:inline distT="0" distB="0" distL="0" distR="0" wp14:anchorId="269C1E99" wp14:editId="4E4EA6FA">
             <wp:extent cx="4651375" cy="4874260"/>
             <wp:effectExtent l="0" t="0" r="0" b="2540"/>
             <wp:docPr id="2" name="Picture 1"/>
@@ -1120,7 +1104,7 @@
         </w:rPr>
         <w:lastRenderedPageBreak/>
         <w:drawing>
-          <wp:inline distT="0" distB="0" distL="0" distR="0">
+          <wp:inline distT="0" distB="0" distL="0" distR="0" wp14:anchorId="3A68A507" wp14:editId="5B8FE013">
             <wp:extent cx="5947410" cy="3146425"/>
             <wp:effectExtent l="0" t="0" r="0" b="0"/>
             <wp:docPr id="1" name="Picture 2"/>
@@ -1195,6 +1179,1588 @@
           <w:sz w:val="28"/>
           <w:szCs w:val="28"/>
         </w:rPr>
+        <w:t xml:space="preserve">How to access H2 DB from code in </w:t>
+      </w:r>
+      <w:r>
+        <w:rPr>
+          <w:rFonts w:ascii="Calibri" w:hAnsi="Calibri" w:cs="Calibri"/>
+          <w:b/>
+          <w:sz w:val="28"/>
+          <w:szCs w:val="28"/>
+        </w:rPr>
+        <w:t>Java:</w:t>
+      </w:r>
+    </w:p>
+    <w:p>
+      <w:pPr>
+        <w:pStyle w:val="ListParagraph"/>
+        <w:numPr>
+          <w:ilvl w:val="0"/>
+          <w:numId w:val="4"/>
+        </w:numPr>
+        <w:rPr>
+          <w:rFonts w:ascii="Calibri" w:hAnsi="Calibri" w:cs="Calibri"/>
+          <w:b/>
+          <w:sz w:val="28"/>
+          <w:szCs w:val="28"/>
+        </w:rPr>
+      </w:pPr>
+      <w:r>
+        <w:rPr>
+          <w:rFonts w:ascii="Calibri" w:hAnsi="Calibri" w:cs="Calibri"/>
+          <w:bCs/>
+          <w:sz w:val="28"/>
+          <w:szCs w:val="28"/>
+        </w:rPr>
+        <w:t xml:space="preserve">Below code sample is using the java classes provided in </w:t>
+      </w:r>
+      <w:proofErr w:type="spellStart"/>
+      <w:r>
+        <w:rPr>
+          <w:rFonts w:ascii="Calibri" w:hAnsi="Calibri" w:cs="Calibri"/>
+          <w:bCs/>
+          <w:sz w:val="28"/>
+          <w:szCs w:val="28"/>
+        </w:rPr>
+        <w:t>java.sql</w:t>
+      </w:r>
+      <w:proofErr w:type="spellEnd"/>
+      <w:r>
+        <w:rPr>
+          <w:rFonts w:ascii="Calibri" w:hAnsi="Calibri" w:cs="Calibri"/>
+          <w:bCs/>
+          <w:sz w:val="28"/>
+          <w:szCs w:val="28"/>
+        </w:rPr>
+        <w:t xml:space="preserve"> package.</w:t>
+      </w:r>
+    </w:p>
+    <w:p>
+      <w:pPr>
+        <w:pStyle w:val="ListParagraph"/>
+        <w:numPr>
+          <w:ilvl w:val="0"/>
+          <w:numId w:val="4"/>
+        </w:numPr>
+        <w:rPr>
+          <w:rFonts w:ascii="Calibri" w:hAnsi="Calibri" w:cs="Calibri"/>
+          <w:b/>
+          <w:sz w:val="28"/>
+          <w:szCs w:val="28"/>
+        </w:rPr>
+      </w:pPr>
+      <w:r>
+        <w:rPr>
+          <w:rFonts w:ascii="Calibri" w:hAnsi="Calibri" w:cs="Calibri"/>
+          <w:bCs/>
+          <w:sz w:val="28"/>
+          <w:szCs w:val="28"/>
+        </w:rPr>
+        <w:t>Candidate can use any library to setup database connection for testing, given that proper instruction/jar-setup should be provided to run tests if necessary.</w:t>
+      </w:r>
+    </w:p>
+    <w:p>
+      <w:pPr>
+        <w:rPr>
+          <w:rFonts w:ascii="Calibri" w:hAnsi="Calibri" w:cs="Calibri"/>
+          <w:b/>
+          <w:sz w:val="28"/>
+          <w:szCs w:val="28"/>
+        </w:rPr>
+      </w:pPr>
+    </w:p>
+    <w:p>
+      <w:pPr>
+        <w:shd w:val="clear" w:color="auto" w:fill="2B2B2B"/>
+        <w:tabs>
+          <w:tab w:val="left" w:pos="916"/>
+          <w:tab w:val="left" w:pos="1832"/>
+          <w:tab w:val="left" w:pos="2748"/>
+          <w:tab w:val="left" w:pos="3664"/>
+          <w:tab w:val="left" w:pos="4580"/>
+          <w:tab w:val="left" w:pos="5496"/>
+          <w:tab w:val="left" w:pos="6412"/>
+          <w:tab w:val="left" w:pos="7328"/>
+          <w:tab w:val="left" w:pos="8244"/>
+          <w:tab w:val="left" w:pos="9160"/>
+          <w:tab w:val="left" w:pos="10076"/>
+          <w:tab w:val="left" w:pos="10992"/>
+          <w:tab w:val="left" w:pos="11908"/>
+          <w:tab w:val="left" w:pos="12824"/>
+          <w:tab w:val="left" w:pos="13740"/>
+          <w:tab w:val="left" w:pos="14656"/>
+        </w:tabs>
+        <w:rPr>
+          <w:rFonts w:ascii="Courier New" w:hAnsi="Courier New" w:cs="Courier New"/>
+          <w:color w:val="A9B7C6"/>
+          <w:sz w:val="20"/>
+          <w:szCs w:val="20"/>
+        </w:rPr>
+      </w:pPr>
+      <w:r>
+        <w:rPr>
+          <w:rFonts w:ascii="Courier New" w:hAnsi="Courier New" w:cs="Courier New"/>
+          <w:color w:val="CC7832"/>
+          <w:sz w:val="20"/>
+          <w:szCs w:val="20"/>
+        </w:rPr>
+        <w:t xml:space="preserve">import </w:t>
+      </w:r>
+      <w:proofErr w:type="spellStart"/>
+      <w:r>
+        <w:rPr>
+          <w:rFonts w:ascii="Courier New" w:hAnsi="Courier New" w:cs="Courier New"/>
+          <w:color w:val="A9B7C6"/>
+          <w:sz w:val="20"/>
+          <w:szCs w:val="20"/>
+        </w:rPr>
+        <w:t>java.sql.Connection</w:t>
+      </w:r>
+      <w:proofErr w:type="spellEnd"/>
+      <w:r>
+        <w:rPr>
+          <w:rFonts w:ascii="Courier New" w:hAnsi="Courier New" w:cs="Courier New"/>
+          <w:color w:val="CC7832"/>
+          <w:sz w:val="20"/>
+          <w:szCs w:val="20"/>
+        </w:rPr>
+        <w:t>;</w:t>
+      </w:r>
+      <w:r>
+        <w:rPr>
+          <w:rFonts w:ascii="Courier New" w:hAnsi="Courier New" w:cs="Courier New"/>
+          <w:color w:val="CC7832"/>
+          <w:sz w:val="20"/>
+          <w:szCs w:val="20"/>
+        </w:rPr>
+        <w:br/>
+        <w:t xml:space="preserve">import </w:t>
+      </w:r>
+      <w:proofErr w:type="spellStart"/>
+      <w:r>
+        <w:rPr>
+          <w:rFonts w:ascii="Courier New" w:hAnsi="Courier New" w:cs="Courier New"/>
+          <w:color w:val="A9B7C6"/>
+          <w:sz w:val="20"/>
+          <w:szCs w:val="20"/>
+        </w:rPr>
+        <w:t>java.sql.DriverManager</w:t>
+      </w:r>
+      <w:proofErr w:type="spellEnd"/>
+      <w:r>
+        <w:rPr>
+          <w:rFonts w:ascii="Courier New" w:hAnsi="Courier New" w:cs="Courier New"/>
+          <w:color w:val="CC7832"/>
+          <w:sz w:val="20"/>
+          <w:szCs w:val="20"/>
+        </w:rPr>
+        <w:t>;</w:t>
+      </w:r>
+      <w:r>
+        <w:rPr>
+          <w:rFonts w:ascii="Courier New" w:hAnsi="Courier New" w:cs="Courier New"/>
+          <w:color w:val="CC7832"/>
+          <w:sz w:val="20"/>
+          <w:szCs w:val="20"/>
+        </w:rPr>
+        <w:br/>
+        <w:t xml:space="preserve">import </w:t>
+      </w:r>
+      <w:proofErr w:type="spellStart"/>
+      <w:r>
+        <w:rPr>
+          <w:rFonts w:ascii="Courier New" w:hAnsi="Courier New" w:cs="Courier New"/>
+          <w:color w:val="A9B7C6"/>
+          <w:sz w:val="20"/>
+          <w:szCs w:val="20"/>
+        </w:rPr>
+        <w:t>java.sql.ResultSet</w:t>
+      </w:r>
+      <w:proofErr w:type="spellEnd"/>
+      <w:r>
+        <w:rPr>
+          <w:rFonts w:ascii="Courier New" w:hAnsi="Courier New" w:cs="Courier New"/>
+          <w:color w:val="CC7832"/>
+          <w:sz w:val="20"/>
+          <w:szCs w:val="20"/>
+        </w:rPr>
+        <w:t>;</w:t>
+      </w:r>
+      <w:r>
+        <w:rPr>
+          <w:rFonts w:ascii="Courier New" w:hAnsi="Courier New" w:cs="Courier New"/>
+          <w:color w:val="CC7832"/>
+          <w:sz w:val="20"/>
+          <w:szCs w:val="20"/>
+        </w:rPr>
+        <w:br/>
+        <w:t xml:space="preserve">import </w:t>
+      </w:r>
+      <w:proofErr w:type="spellStart"/>
+      <w:r>
+        <w:rPr>
+          <w:rFonts w:ascii="Courier New" w:hAnsi="Courier New" w:cs="Courier New"/>
+          <w:color w:val="A9B7C6"/>
+          <w:sz w:val="20"/>
+          <w:szCs w:val="20"/>
+        </w:rPr>
+        <w:t>java.sql.SQLException</w:t>
+      </w:r>
+      <w:proofErr w:type="spellEnd"/>
+      <w:r>
+        <w:rPr>
+          <w:rFonts w:ascii="Courier New" w:hAnsi="Courier New" w:cs="Courier New"/>
+          <w:color w:val="CC7832"/>
+          <w:sz w:val="20"/>
+          <w:szCs w:val="20"/>
+        </w:rPr>
+        <w:t>;</w:t>
+      </w:r>
+      <w:r>
+        <w:rPr>
+          <w:rFonts w:ascii="Courier New" w:hAnsi="Courier New" w:cs="Courier New"/>
+          <w:color w:val="CC7832"/>
+          <w:sz w:val="20"/>
+          <w:szCs w:val="20"/>
+        </w:rPr>
+        <w:br/>
+        <w:t xml:space="preserve">import </w:t>
+      </w:r>
+      <w:proofErr w:type="spellStart"/>
+      <w:r>
+        <w:rPr>
+          <w:rFonts w:ascii="Courier New" w:hAnsi="Courier New" w:cs="Courier New"/>
+          <w:color w:val="A9B7C6"/>
+          <w:sz w:val="20"/>
+          <w:szCs w:val="20"/>
+        </w:rPr>
+        <w:t>java.sql.Statement</w:t>
+      </w:r>
+      <w:proofErr w:type="spellEnd"/>
+      <w:r>
+        <w:rPr>
+          <w:rFonts w:ascii="Courier New" w:hAnsi="Courier New" w:cs="Courier New"/>
+          <w:color w:val="CC7832"/>
+          <w:sz w:val="20"/>
+          <w:szCs w:val="20"/>
+        </w:rPr>
+        <w:t>;</w:t>
+      </w:r>
+      <w:r>
+        <w:rPr>
+          <w:rFonts w:ascii="Courier New" w:hAnsi="Courier New" w:cs="Courier New"/>
+          <w:color w:val="CC7832"/>
+          <w:sz w:val="20"/>
+          <w:szCs w:val="20"/>
+        </w:rPr>
+        <w:br/>
+      </w:r>
+      <w:r>
+        <w:rPr>
+          <w:rFonts w:ascii="Courier New" w:hAnsi="Courier New" w:cs="Courier New"/>
+          <w:color w:val="CC7832"/>
+          <w:sz w:val="20"/>
+          <w:szCs w:val="20"/>
+        </w:rPr>
+        <w:br/>
+        <w:t xml:space="preserve">public class </w:t>
+      </w:r>
+      <w:proofErr w:type="spellStart"/>
+      <w:r>
+        <w:rPr>
+          <w:rFonts w:ascii="Courier New" w:hAnsi="Courier New" w:cs="Courier New"/>
+          <w:color w:val="A9B7C6"/>
+          <w:sz w:val="20"/>
+          <w:szCs w:val="20"/>
+        </w:rPr>
+        <w:t>SQLDatabaseConnection</w:t>
+      </w:r>
+      <w:proofErr w:type="spellEnd"/>
+      <w:r>
+        <w:rPr>
+          <w:rFonts w:ascii="Courier New" w:hAnsi="Courier New" w:cs="Courier New"/>
+          <w:color w:val="A9B7C6"/>
+          <w:sz w:val="20"/>
+          <w:szCs w:val="20"/>
+        </w:rPr>
+        <w:t xml:space="preserve"> </w:t>
+      </w:r>
+      <w:r>
+        <w:rPr>
+          <w:rFonts w:ascii="Courier New" w:hAnsi="Courier New" w:cs="Courier New"/>
+          <w:i/>
+          <w:iCs/>
+          <w:color w:val="9876AA"/>
+          <w:sz w:val="20"/>
+          <w:szCs w:val="20"/>
+        </w:rPr>
+        <w:t>{</w:t>
+      </w:r>
+      <w:r>
+        <w:rPr>
+          <w:rFonts w:ascii="Courier New" w:hAnsi="Courier New" w:cs="Courier New"/>
+          <w:i/>
+          <w:iCs/>
+          <w:color w:val="9876AA"/>
+          <w:sz w:val="20"/>
+          <w:szCs w:val="20"/>
+        </w:rPr>
+        <w:br/>
+      </w:r>
+      <w:r>
+        <w:rPr>
+          <w:rFonts w:ascii="Courier New" w:hAnsi="Courier New" w:cs="Courier New"/>
+          <w:i/>
+          <w:iCs/>
+          <w:color w:val="9876AA"/>
+          <w:sz w:val="20"/>
+          <w:szCs w:val="20"/>
+        </w:rPr>
+        <w:br/>
+        <w:t xml:space="preserve">    </w:t>
+      </w:r>
+      <w:r>
+        <w:rPr>
+          <w:rFonts w:ascii="Courier New" w:hAnsi="Courier New" w:cs="Courier New"/>
+          <w:color w:val="34FFF4"/>
+          <w:sz w:val="20"/>
+          <w:szCs w:val="20"/>
+        </w:rPr>
+        <w:t>// Connect to your database.</w:t>
+      </w:r>
+      <w:r>
+        <w:rPr>
+          <w:rFonts w:ascii="Courier New" w:hAnsi="Courier New" w:cs="Courier New"/>
+          <w:color w:val="34FFF4"/>
+          <w:sz w:val="20"/>
+          <w:szCs w:val="20"/>
+        </w:rPr>
+        <w:br/>
+        <w:t xml:space="preserve">    // Replace server name, username, and password with your credentials</w:t>
+      </w:r>
+      <w:r>
+        <w:rPr>
+          <w:rFonts w:ascii="Courier New" w:hAnsi="Courier New" w:cs="Courier New"/>
+          <w:color w:val="34FFF4"/>
+          <w:sz w:val="20"/>
+          <w:szCs w:val="20"/>
+        </w:rPr>
+        <w:br/>
+        <w:t xml:space="preserve">    </w:t>
+      </w:r>
+      <w:r>
+        <w:rPr>
+          <w:rFonts w:ascii="Courier New" w:hAnsi="Courier New" w:cs="Courier New"/>
+          <w:color w:val="CC7832"/>
+          <w:sz w:val="20"/>
+          <w:szCs w:val="20"/>
+        </w:rPr>
+        <w:t xml:space="preserve">public static void </w:t>
+      </w:r>
+      <w:r>
+        <w:rPr>
+          <w:rFonts w:ascii="Courier New" w:hAnsi="Courier New" w:cs="Courier New"/>
+          <w:color w:val="FFC66D"/>
+          <w:sz w:val="20"/>
+          <w:szCs w:val="20"/>
+        </w:rPr>
+        <w:t>main</w:t>
+      </w:r>
+      <w:r>
+        <w:rPr>
+          <w:rFonts w:ascii="Courier New" w:hAnsi="Courier New" w:cs="Courier New"/>
+          <w:i/>
+          <w:iCs/>
+          <w:color w:val="9876AA"/>
+          <w:sz w:val="20"/>
+          <w:szCs w:val="20"/>
+        </w:rPr>
+        <w:t>(</w:t>
+      </w:r>
+      <w:r>
+        <w:rPr>
+          <w:rFonts w:ascii="Courier New" w:hAnsi="Courier New" w:cs="Courier New"/>
+          <w:color w:val="A9B7C6"/>
+          <w:sz w:val="20"/>
+          <w:szCs w:val="20"/>
+        </w:rPr>
+        <w:t>String</w:t>
+      </w:r>
+      <w:r>
+        <w:rPr>
+          <w:rFonts w:ascii="Courier New" w:hAnsi="Courier New" w:cs="Courier New"/>
+          <w:i/>
+          <w:iCs/>
+          <w:color w:val="9876AA"/>
+          <w:sz w:val="20"/>
+          <w:szCs w:val="20"/>
+        </w:rPr>
+        <w:t xml:space="preserve">[] </w:t>
+      </w:r>
+      <w:proofErr w:type="spellStart"/>
+      <w:r>
+        <w:rPr>
+          <w:rFonts w:ascii="Courier New" w:hAnsi="Courier New" w:cs="Courier New"/>
+          <w:color w:val="A9B7C6"/>
+          <w:sz w:val="20"/>
+          <w:szCs w:val="20"/>
+        </w:rPr>
+        <w:t>args</w:t>
+      </w:r>
+      <w:proofErr w:type="spellEnd"/>
+      <w:r>
+        <w:rPr>
+          <w:rFonts w:ascii="Courier New" w:hAnsi="Courier New" w:cs="Courier New"/>
+          <w:i/>
+          <w:iCs/>
+          <w:color w:val="9876AA"/>
+          <w:sz w:val="20"/>
+          <w:szCs w:val="20"/>
+        </w:rPr>
+        <w:t>) {</w:t>
+      </w:r>
+      <w:r>
+        <w:rPr>
+          <w:rFonts w:ascii="Courier New" w:hAnsi="Courier New" w:cs="Courier New"/>
+          <w:i/>
+          <w:iCs/>
+          <w:color w:val="9876AA"/>
+          <w:sz w:val="20"/>
+          <w:szCs w:val="20"/>
+        </w:rPr>
+        <w:br/>
+        <w:t xml:space="preserve">        </w:t>
+      </w:r>
+      <w:r>
+        <w:rPr>
+          <w:rFonts w:ascii="Courier New" w:hAnsi="Courier New" w:cs="Courier New"/>
+          <w:color w:val="A9B7C6"/>
+          <w:sz w:val="20"/>
+          <w:szCs w:val="20"/>
+        </w:rPr>
+        <w:t xml:space="preserve">String </w:t>
+      </w:r>
+      <w:proofErr w:type="spellStart"/>
+      <w:r>
+        <w:rPr>
+          <w:rFonts w:ascii="Courier New" w:hAnsi="Courier New" w:cs="Courier New"/>
+          <w:color w:val="A9B7C6"/>
+          <w:sz w:val="20"/>
+          <w:szCs w:val="20"/>
+        </w:rPr>
+        <w:t>connectionUrl</w:t>
+      </w:r>
+      <w:proofErr w:type="spellEnd"/>
+      <w:r>
+        <w:rPr>
+          <w:rFonts w:ascii="Courier New" w:hAnsi="Courier New" w:cs="Courier New"/>
+          <w:color w:val="A9B7C6"/>
+          <w:sz w:val="20"/>
+          <w:szCs w:val="20"/>
+        </w:rPr>
+        <w:t xml:space="preserve"> =</w:t>
+      </w:r>
+      <w:r>
+        <w:rPr>
+          <w:rFonts w:ascii="Courier New" w:hAnsi="Courier New" w:cs="Courier New"/>
+          <w:color w:val="A9B7C6"/>
+          <w:sz w:val="20"/>
+          <w:szCs w:val="20"/>
+        </w:rPr>
+        <w:br/>
+        <w:t xml:space="preserve">                </w:t>
+      </w:r>
+      <w:r>
+        <w:rPr>
+          <w:rFonts w:ascii="Courier New" w:hAnsi="Courier New" w:cs="Courier New"/>
+          <w:color w:val="6A8759"/>
+          <w:sz w:val="20"/>
+          <w:szCs w:val="20"/>
+        </w:rPr>
+        <w:t>"jdbc:h2:tcp://localhost:8091/</w:t>
+      </w:r>
+      <w:proofErr w:type="spellStart"/>
+      <w:r>
+        <w:rPr>
+          <w:rFonts w:ascii="Courier New" w:hAnsi="Courier New" w:cs="Courier New"/>
+          <w:color w:val="6A8759"/>
+          <w:sz w:val="20"/>
+          <w:szCs w:val="20"/>
+        </w:rPr>
+        <w:t>mem:personDB</w:t>
+      </w:r>
+      <w:proofErr w:type="spellEnd"/>
+      <w:r>
+        <w:rPr>
+          <w:rFonts w:ascii="Courier New" w:hAnsi="Courier New" w:cs="Courier New"/>
+          <w:color w:val="6A8759"/>
+          <w:sz w:val="20"/>
+          <w:szCs w:val="20"/>
+        </w:rPr>
+        <w:t>;"</w:t>
+      </w:r>
+      <w:r>
+        <w:rPr>
+          <w:rFonts w:ascii="Courier New" w:hAnsi="Courier New" w:cs="Courier New"/>
+          <w:color w:val="6A8759"/>
+          <w:sz w:val="20"/>
+          <w:szCs w:val="20"/>
+        </w:rPr>
+        <w:br/>
+        <w:t xml:space="preserve">                </w:t>
+      </w:r>
+      <w:r>
+        <w:rPr>
+          <w:rFonts w:ascii="Courier New" w:hAnsi="Courier New" w:cs="Courier New"/>
+          <w:color w:val="A9B7C6"/>
+          <w:sz w:val="20"/>
+          <w:szCs w:val="20"/>
+        </w:rPr>
+        <w:t xml:space="preserve">+ </w:t>
+      </w:r>
+      <w:r>
+        <w:rPr>
+          <w:rFonts w:ascii="Courier New" w:hAnsi="Courier New" w:cs="Courier New"/>
+          <w:color w:val="6A8759"/>
+          <w:sz w:val="20"/>
+          <w:szCs w:val="20"/>
+        </w:rPr>
+        <w:t>"user=</w:t>
+      </w:r>
+      <w:proofErr w:type="spellStart"/>
+      <w:r>
+        <w:rPr>
+          <w:rFonts w:ascii="Courier New" w:hAnsi="Courier New" w:cs="Courier New"/>
+          <w:color w:val="6A8759"/>
+          <w:sz w:val="20"/>
+          <w:szCs w:val="20"/>
+        </w:rPr>
+        <w:t>testDBUsername</w:t>
+      </w:r>
+      <w:proofErr w:type="spellEnd"/>
+      <w:r>
+        <w:rPr>
+          <w:rFonts w:ascii="Courier New" w:hAnsi="Courier New" w:cs="Courier New"/>
+          <w:color w:val="6A8759"/>
+          <w:sz w:val="20"/>
+          <w:szCs w:val="20"/>
+        </w:rPr>
+        <w:t>;"</w:t>
+      </w:r>
+      <w:r>
+        <w:rPr>
+          <w:rFonts w:ascii="Courier New" w:hAnsi="Courier New" w:cs="Courier New"/>
+          <w:color w:val="6A8759"/>
+          <w:sz w:val="20"/>
+          <w:szCs w:val="20"/>
+        </w:rPr>
+        <w:br/>
+        <w:t xml:space="preserve">                </w:t>
+      </w:r>
+      <w:r>
+        <w:rPr>
+          <w:rFonts w:ascii="Courier New" w:hAnsi="Courier New" w:cs="Courier New"/>
+          <w:color w:val="A9B7C6"/>
+          <w:sz w:val="20"/>
+          <w:szCs w:val="20"/>
+        </w:rPr>
+        <w:t xml:space="preserve">+ </w:t>
+      </w:r>
+      <w:r>
+        <w:rPr>
+          <w:rFonts w:ascii="Courier New" w:hAnsi="Courier New" w:cs="Courier New"/>
+          <w:color w:val="6A8759"/>
+          <w:sz w:val="20"/>
+          <w:szCs w:val="20"/>
+        </w:rPr>
+        <w:t>"password=</w:t>
+      </w:r>
+      <w:proofErr w:type="spellStart"/>
+      <w:r>
+        <w:rPr>
+          <w:rFonts w:ascii="Courier New" w:hAnsi="Courier New" w:cs="Courier New"/>
+          <w:color w:val="6A8759"/>
+          <w:sz w:val="20"/>
+          <w:szCs w:val="20"/>
+        </w:rPr>
+        <w:t>testDBPassword</w:t>
+      </w:r>
+      <w:proofErr w:type="spellEnd"/>
+      <w:r>
+        <w:rPr>
+          <w:rFonts w:ascii="Courier New" w:hAnsi="Courier New" w:cs="Courier New"/>
+          <w:color w:val="6A8759"/>
+          <w:sz w:val="20"/>
+          <w:szCs w:val="20"/>
+        </w:rPr>
+        <w:t>;"</w:t>
+      </w:r>
+      <w:r>
+        <w:rPr>
+          <w:rFonts w:ascii="Courier New" w:hAnsi="Courier New" w:cs="Courier New"/>
+          <w:color w:val="CC7832"/>
+          <w:sz w:val="20"/>
+          <w:szCs w:val="20"/>
+        </w:rPr>
+        <w:t>;</w:t>
+      </w:r>
+      <w:r>
+        <w:rPr>
+          <w:rFonts w:ascii="Courier New" w:hAnsi="Courier New" w:cs="Courier New"/>
+          <w:color w:val="CC7832"/>
+          <w:sz w:val="20"/>
+          <w:szCs w:val="20"/>
+        </w:rPr>
+        <w:br/>
+      </w:r>
+      <w:r>
+        <w:rPr>
+          <w:rFonts w:ascii="Courier New" w:hAnsi="Courier New" w:cs="Courier New"/>
+          <w:color w:val="CC7832"/>
+          <w:sz w:val="20"/>
+          <w:szCs w:val="20"/>
+        </w:rPr>
+        <w:br/>
+        <w:t xml:space="preserve">        </w:t>
+      </w:r>
+      <w:proofErr w:type="spellStart"/>
+      <w:r>
+        <w:rPr>
+          <w:rFonts w:ascii="Courier New" w:hAnsi="Courier New" w:cs="Courier New"/>
+          <w:color w:val="A9B7C6"/>
+          <w:sz w:val="20"/>
+          <w:szCs w:val="20"/>
+        </w:rPr>
+        <w:t>ResultSet</w:t>
+      </w:r>
+      <w:proofErr w:type="spellEnd"/>
+      <w:r>
+        <w:rPr>
+          <w:rFonts w:ascii="Courier New" w:hAnsi="Courier New" w:cs="Courier New"/>
+          <w:color w:val="A9B7C6"/>
+          <w:sz w:val="20"/>
+          <w:szCs w:val="20"/>
+        </w:rPr>
+        <w:t xml:space="preserve"> </w:t>
+      </w:r>
+      <w:proofErr w:type="spellStart"/>
+      <w:r>
+        <w:rPr>
+          <w:rFonts w:ascii="Courier New" w:hAnsi="Courier New" w:cs="Courier New"/>
+          <w:color w:val="A9B7C6"/>
+          <w:sz w:val="20"/>
+          <w:szCs w:val="20"/>
+        </w:rPr>
+        <w:t>resultSet</w:t>
+      </w:r>
+      <w:proofErr w:type="spellEnd"/>
+      <w:r>
+        <w:rPr>
+          <w:rFonts w:ascii="Courier New" w:hAnsi="Courier New" w:cs="Courier New"/>
+          <w:color w:val="A9B7C6"/>
+          <w:sz w:val="20"/>
+          <w:szCs w:val="20"/>
+        </w:rPr>
+        <w:t xml:space="preserve"> = </w:t>
+      </w:r>
+      <w:r>
+        <w:rPr>
+          <w:rFonts w:ascii="Courier New" w:hAnsi="Courier New" w:cs="Courier New"/>
+          <w:color w:val="CC7832"/>
+          <w:sz w:val="20"/>
+          <w:szCs w:val="20"/>
+        </w:rPr>
+        <w:t>null;</w:t>
+      </w:r>
+      <w:r>
+        <w:rPr>
+          <w:rFonts w:ascii="Courier New" w:hAnsi="Courier New" w:cs="Courier New"/>
+          <w:color w:val="CC7832"/>
+          <w:sz w:val="20"/>
+          <w:szCs w:val="20"/>
+        </w:rPr>
+        <w:br/>
+      </w:r>
+      <w:r>
+        <w:rPr>
+          <w:rFonts w:ascii="Courier New" w:hAnsi="Courier New" w:cs="Courier New"/>
+          <w:color w:val="CC7832"/>
+          <w:sz w:val="20"/>
+          <w:szCs w:val="20"/>
+        </w:rPr>
+        <w:br/>
+        <w:t xml:space="preserve">        try </w:t>
+      </w:r>
+      <w:r>
+        <w:rPr>
+          <w:rFonts w:ascii="Courier New" w:hAnsi="Courier New" w:cs="Courier New"/>
+          <w:i/>
+          <w:iCs/>
+          <w:color w:val="9876AA"/>
+          <w:sz w:val="20"/>
+          <w:szCs w:val="20"/>
+        </w:rPr>
+        <w:t>(</w:t>
+      </w:r>
+      <w:r>
+        <w:rPr>
+          <w:rFonts w:ascii="Courier New" w:hAnsi="Courier New" w:cs="Courier New"/>
+          <w:color w:val="A9B7C6"/>
+          <w:sz w:val="20"/>
+          <w:szCs w:val="20"/>
+        </w:rPr>
+        <w:t xml:space="preserve">Connection </w:t>
+      </w:r>
+      <w:proofErr w:type="spellStart"/>
+      <w:r>
+        <w:rPr>
+          <w:rFonts w:ascii="Courier New" w:hAnsi="Courier New" w:cs="Courier New"/>
+          <w:color w:val="A9B7C6"/>
+          <w:sz w:val="20"/>
+          <w:szCs w:val="20"/>
+        </w:rPr>
+        <w:t>connection</w:t>
+      </w:r>
+      <w:proofErr w:type="spellEnd"/>
+      <w:r>
+        <w:rPr>
+          <w:rFonts w:ascii="Courier New" w:hAnsi="Courier New" w:cs="Courier New"/>
+          <w:color w:val="A9B7C6"/>
+          <w:sz w:val="20"/>
+          <w:szCs w:val="20"/>
+        </w:rPr>
+        <w:t xml:space="preserve"> = </w:t>
+      </w:r>
+      <w:proofErr w:type="spellStart"/>
+      <w:r>
+        <w:rPr>
+          <w:rFonts w:ascii="Courier New" w:hAnsi="Courier New" w:cs="Courier New"/>
+          <w:color w:val="A9B7C6"/>
+          <w:sz w:val="20"/>
+          <w:szCs w:val="20"/>
+        </w:rPr>
+        <w:t>DriverManager.</w:t>
+      </w:r>
+      <w:r>
+        <w:rPr>
+          <w:rFonts w:ascii="Courier New" w:hAnsi="Courier New" w:cs="Courier New"/>
+          <w:i/>
+          <w:iCs/>
+          <w:color w:val="A9B7C6"/>
+          <w:sz w:val="20"/>
+          <w:szCs w:val="20"/>
+        </w:rPr>
+        <w:t>getConnection</w:t>
+      </w:r>
+      <w:proofErr w:type="spellEnd"/>
+      <w:r>
+        <w:rPr>
+          <w:rFonts w:ascii="Courier New" w:hAnsi="Courier New" w:cs="Courier New"/>
+          <w:i/>
+          <w:iCs/>
+          <w:color w:val="9876AA"/>
+          <w:sz w:val="20"/>
+          <w:szCs w:val="20"/>
+        </w:rPr>
+        <w:t>(</w:t>
+      </w:r>
+      <w:proofErr w:type="spellStart"/>
+      <w:r>
+        <w:rPr>
+          <w:rFonts w:ascii="Courier New" w:hAnsi="Courier New" w:cs="Courier New"/>
+          <w:color w:val="A9B7C6"/>
+          <w:sz w:val="20"/>
+          <w:szCs w:val="20"/>
+        </w:rPr>
+        <w:t>connectionUrl</w:t>
+      </w:r>
+      <w:proofErr w:type="spellEnd"/>
+      <w:r>
+        <w:rPr>
+          <w:rFonts w:ascii="Courier New" w:hAnsi="Courier New" w:cs="Courier New"/>
+          <w:i/>
+          <w:iCs/>
+          <w:color w:val="9876AA"/>
+          <w:sz w:val="20"/>
+          <w:szCs w:val="20"/>
+        </w:rPr>
+        <w:t>)</w:t>
+      </w:r>
+      <w:r>
+        <w:rPr>
+          <w:rFonts w:ascii="Courier New" w:hAnsi="Courier New" w:cs="Courier New"/>
+          <w:color w:val="CC7832"/>
+          <w:sz w:val="20"/>
+          <w:szCs w:val="20"/>
+        </w:rPr>
+        <w:t>;</w:t>
+      </w:r>
+      <w:r>
+        <w:rPr>
+          <w:rFonts w:ascii="Courier New" w:hAnsi="Courier New" w:cs="Courier New"/>
+          <w:color w:val="CC7832"/>
+          <w:sz w:val="20"/>
+          <w:szCs w:val="20"/>
+        </w:rPr>
+        <w:br/>
+        <w:t xml:space="preserve">                </w:t>
+      </w:r>
+      <w:r>
+        <w:rPr>
+          <w:rFonts w:ascii="Courier New" w:hAnsi="Courier New" w:cs="Courier New"/>
+          <w:color w:val="A9B7C6"/>
+          <w:sz w:val="20"/>
+          <w:szCs w:val="20"/>
+        </w:rPr>
+        <w:t xml:space="preserve">Statement </w:t>
+      </w:r>
+      <w:proofErr w:type="spellStart"/>
+      <w:r>
+        <w:rPr>
+          <w:rFonts w:ascii="Courier New" w:hAnsi="Courier New" w:cs="Courier New"/>
+          <w:color w:val="A9B7C6"/>
+          <w:sz w:val="20"/>
+          <w:szCs w:val="20"/>
+        </w:rPr>
+        <w:t>statement</w:t>
+      </w:r>
+      <w:proofErr w:type="spellEnd"/>
+      <w:r>
+        <w:rPr>
+          <w:rFonts w:ascii="Courier New" w:hAnsi="Courier New" w:cs="Courier New"/>
+          <w:color w:val="A9B7C6"/>
+          <w:sz w:val="20"/>
+          <w:szCs w:val="20"/>
+        </w:rPr>
+        <w:t xml:space="preserve"> = </w:t>
+      </w:r>
+      <w:proofErr w:type="spellStart"/>
+      <w:r>
+        <w:rPr>
+          <w:rFonts w:ascii="Courier New" w:hAnsi="Courier New" w:cs="Courier New"/>
+          <w:color w:val="A9B7C6"/>
+          <w:sz w:val="20"/>
+          <w:szCs w:val="20"/>
+        </w:rPr>
+        <w:t>connection.createStatement</w:t>
+      </w:r>
+      <w:proofErr w:type="spellEnd"/>
+      <w:r>
+        <w:rPr>
+          <w:rFonts w:ascii="Courier New" w:hAnsi="Courier New" w:cs="Courier New"/>
+          <w:i/>
+          <w:iCs/>
+          <w:color w:val="9876AA"/>
+          <w:sz w:val="20"/>
+          <w:szCs w:val="20"/>
+        </w:rPr>
+        <w:t>()</w:t>
+      </w:r>
+      <w:r>
+        <w:rPr>
+          <w:rFonts w:ascii="Courier New" w:hAnsi="Courier New" w:cs="Courier New"/>
+          <w:color w:val="CC7832"/>
+          <w:sz w:val="20"/>
+          <w:szCs w:val="20"/>
+        </w:rPr>
+        <w:t>;</w:t>
+      </w:r>
+      <w:r>
+        <w:rPr>
+          <w:rFonts w:ascii="Courier New" w:hAnsi="Courier New" w:cs="Courier New"/>
+          <w:i/>
+          <w:iCs/>
+          <w:color w:val="9876AA"/>
+          <w:sz w:val="20"/>
+          <w:szCs w:val="20"/>
+        </w:rPr>
+        <w:t>) {</w:t>
+      </w:r>
+      <w:r>
+        <w:rPr>
+          <w:rFonts w:ascii="Courier New" w:hAnsi="Courier New" w:cs="Courier New"/>
+          <w:i/>
+          <w:iCs/>
+          <w:color w:val="9876AA"/>
+          <w:sz w:val="20"/>
+          <w:szCs w:val="20"/>
+        </w:rPr>
+        <w:br/>
+      </w:r>
+      <w:r>
+        <w:rPr>
+          <w:rFonts w:ascii="Courier New" w:hAnsi="Courier New" w:cs="Courier New"/>
+          <w:i/>
+          <w:iCs/>
+          <w:color w:val="9876AA"/>
+          <w:sz w:val="20"/>
+          <w:szCs w:val="20"/>
+        </w:rPr>
+        <w:br/>
+        <w:t xml:space="preserve">            </w:t>
+      </w:r>
+      <w:r>
+        <w:rPr>
+          <w:rFonts w:ascii="Courier New" w:hAnsi="Courier New" w:cs="Courier New"/>
+          <w:color w:val="34FFF4"/>
+          <w:sz w:val="20"/>
+          <w:szCs w:val="20"/>
+        </w:rPr>
+        <w:t>// Create and execute a SELECT SQL statement.</w:t>
+      </w:r>
+      <w:r>
+        <w:rPr>
+          <w:rFonts w:ascii="Courier New" w:hAnsi="Courier New" w:cs="Courier New"/>
+          <w:color w:val="34FFF4"/>
+          <w:sz w:val="20"/>
+          <w:szCs w:val="20"/>
+        </w:rPr>
+        <w:br/>
+        <w:t xml:space="preserve">            </w:t>
+      </w:r>
+      <w:r>
+        <w:rPr>
+          <w:rFonts w:ascii="Courier New" w:hAnsi="Courier New" w:cs="Courier New"/>
+          <w:color w:val="A9B7C6"/>
+          <w:sz w:val="20"/>
+          <w:szCs w:val="20"/>
+        </w:rPr>
+        <w:t xml:space="preserve">String </w:t>
+      </w:r>
+      <w:proofErr w:type="spellStart"/>
+      <w:r>
+        <w:rPr>
+          <w:rFonts w:ascii="Courier New" w:hAnsi="Courier New" w:cs="Courier New"/>
+          <w:color w:val="A9B7C6"/>
+          <w:sz w:val="20"/>
+          <w:szCs w:val="20"/>
+        </w:rPr>
+        <w:t>selectSql</w:t>
+      </w:r>
+      <w:proofErr w:type="spellEnd"/>
+      <w:r>
+        <w:rPr>
+          <w:rFonts w:ascii="Courier New" w:hAnsi="Courier New" w:cs="Courier New"/>
+          <w:color w:val="A9B7C6"/>
+          <w:sz w:val="20"/>
+          <w:szCs w:val="20"/>
+        </w:rPr>
+        <w:t xml:space="preserve"> = </w:t>
+      </w:r>
+      <w:r>
+        <w:rPr>
+          <w:rFonts w:ascii="Courier New" w:hAnsi="Courier New" w:cs="Courier New"/>
+          <w:color w:val="6A8759"/>
+          <w:sz w:val="20"/>
+          <w:szCs w:val="20"/>
+        </w:rPr>
+        <w:t>"</w:t>
+      </w:r>
+      <w:r>
+        <w:rPr>
+          <w:rFonts w:ascii="Courier New" w:hAnsi="Courier New" w:cs="Courier New"/>
+          <w:color w:val="6A8759"/>
+          <w:sz w:val="20"/>
+          <w:szCs w:val="20"/>
+          <w:shd w:val="clear" w:color="auto" w:fill="364135"/>
+        </w:rPr>
+        <w:t>SELECT TOP 10 *  from Person</w:t>
+      </w:r>
+      <w:r>
+        <w:rPr>
+          <w:rFonts w:ascii="Courier New" w:hAnsi="Courier New" w:cs="Courier New"/>
+          <w:color w:val="6A8759"/>
+          <w:sz w:val="20"/>
+          <w:szCs w:val="20"/>
+        </w:rPr>
+        <w:t>"</w:t>
+      </w:r>
+      <w:r>
+        <w:rPr>
+          <w:rFonts w:ascii="Courier New" w:hAnsi="Courier New" w:cs="Courier New"/>
+          <w:color w:val="CC7832"/>
+          <w:sz w:val="20"/>
+          <w:szCs w:val="20"/>
+        </w:rPr>
+        <w:t>;</w:t>
+      </w:r>
+      <w:r>
+        <w:rPr>
+          <w:rFonts w:ascii="Courier New" w:hAnsi="Courier New" w:cs="Courier New"/>
+          <w:color w:val="CC7832"/>
+          <w:sz w:val="20"/>
+          <w:szCs w:val="20"/>
+        </w:rPr>
+        <w:br/>
+      </w:r>
+      <w:r>
+        <w:rPr>
+          <w:rFonts w:ascii="Courier New" w:hAnsi="Courier New" w:cs="Courier New"/>
+          <w:color w:val="CC7832"/>
+          <w:sz w:val="20"/>
+          <w:szCs w:val="20"/>
+        </w:rPr>
+        <w:lastRenderedPageBreak/>
+        <w:t xml:space="preserve">            </w:t>
+      </w:r>
+      <w:proofErr w:type="spellStart"/>
+      <w:r>
+        <w:rPr>
+          <w:rFonts w:ascii="Courier New" w:hAnsi="Courier New" w:cs="Courier New"/>
+          <w:color w:val="A9B7C6"/>
+          <w:sz w:val="20"/>
+          <w:szCs w:val="20"/>
+        </w:rPr>
+        <w:t>resultSet</w:t>
+      </w:r>
+      <w:proofErr w:type="spellEnd"/>
+      <w:r>
+        <w:rPr>
+          <w:rFonts w:ascii="Courier New" w:hAnsi="Courier New" w:cs="Courier New"/>
+          <w:color w:val="A9B7C6"/>
+          <w:sz w:val="20"/>
+          <w:szCs w:val="20"/>
+        </w:rPr>
+        <w:t xml:space="preserve"> = </w:t>
+      </w:r>
+      <w:proofErr w:type="spellStart"/>
+      <w:r>
+        <w:rPr>
+          <w:rFonts w:ascii="Courier New" w:hAnsi="Courier New" w:cs="Courier New"/>
+          <w:color w:val="A9B7C6"/>
+          <w:sz w:val="20"/>
+          <w:szCs w:val="20"/>
+        </w:rPr>
+        <w:t>statement.executeQuery</w:t>
+      </w:r>
+      <w:proofErr w:type="spellEnd"/>
+      <w:r>
+        <w:rPr>
+          <w:rFonts w:ascii="Courier New" w:hAnsi="Courier New" w:cs="Courier New"/>
+          <w:i/>
+          <w:iCs/>
+          <w:color w:val="9876AA"/>
+          <w:sz w:val="20"/>
+          <w:szCs w:val="20"/>
+        </w:rPr>
+        <w:t>(</w:t>
+      </w:r>
+      <w:proofErr w:type="spellStart"/>
+      <w:r>
+        <w:rPr>
+          <w:rFonts w:ascii="Courier New" w:hAnsi="Courier New" w:cs="Courier New"/>
+          <w:color w:val="A9B7C6"/>
+          <w:sz w:val="20"/>
+          <w:szCs w:val="20"/>
+        </w:rPr>
+        <w:t>selectSql</w:t>
+      </w:r>
+      <w:proofErr w:type="spellEnd"/>
+      <w:r>
+        <w:rPr>
+          <w:rFonts w:ascii="Courier New" w:hAnsi="Courier New" w:cs="Courier New"/>
+          <w:i/>
+          <w:iCs/>
+          <w:color w:val="9876AA"/>
+          <w:sz w:val="20"/>
+          <w:szCs w:val="20"/>
+        </w:rPr>
+        <w:t>)</w:t>
+      </w:r>
+      <w:r>
+        <w:rPr>
+          <w:rFonts w:ascii="Courier New" w:hAnsi="Courier New" w:cs="Courier New"/>
+          <w:color w:val="CC7832"/>
+          <w:sz w:val="20"/>
+          <w:szCs w:val="20"/>
+        </w:rPr>
+        <w:t>;</w:t>
+      </w:r>
+      <w:r>
+        <w:rPr>
+          <w:rFonts w:ascii="Courier New" w:hAnsi="Courier New" w:cs="Courier New"/>
+          <w:color w:val="CC7832"/>
+          <w:sz w:val="20"/>
+          <w:szCs w:val="20"/>
+        </w:rPr>
+        <w:br/>
+      </w:r>
+      <w:r>
+        <w:rPr>
+          <w:rFonts w:ascii="Courier New" w:hAnsi="Courier New" w:cs="Courier New"/>
+          <w:color w:val="CC7832"/>
+          <w:sz w:val="20"/>
+          <w:szCs w:val="20"/>
+        </w:rPr>
+        <w:br/>
+        <w:t xml:space="preserve">            </w:t>
+      </w:r>
+      <w:r>
+        <w:rPr>
+          <w:rFonts w:ascii="Courier New" w:hAnsi="Courier New" w:cs="Courier New"/>
+          <w:color w:val="34FFF4"/>
+          <w:sz w:val="20"/>
+          <w:szCs w:val="20"/>
+        </w:rPr>
+        <w:t>// Print results from select statement</w:t>
+      </w:r>
+      <w:r>
+        <w:rPr>
+          <w:rFonts w:ascii="Courier New" w:hAnsi="Courier New" w:cs="Courier New"/>
+          <w:color w:val="34FFF4"/>
+          <w:sz w:val="20"/>
+          <w:szCs w:val="20"/>
+        </w:rPr>
+        <w:br/>
+        <w:t xml:space="preserve">            </w:t>
+      </w:r>
+      <w:r>
+        <w:rPr>
+          <w:rFonts w:ascii="Courier New" w:hAnsi="Courier New" w:cs="Courier New"/>
+          <w:color w:val="CC7832"/>
+          <w:sz w:val="20"/>
+          <w:szCs w:val="20"/>
+        </w:rPr>
+        <w:t xml:space="preserve">while </w:t>
+      </w:r>
+      <w:r>
+        <w:rPr>
+          <w:rFonts w:ascii="Courier New" w:hAnsi="Courier New" w:cs="Courier New"/>
+          <w:i/>
+          <w:iCs/>
+          <w:color w:val="9876AA"/>
+          <w:sz w:val="20"/>
+          <w:szCs w:val="20"/>
+        </w:rPr>
+        <w:t>(</w:t>
+      </w:r>
+      <w:proofErr w:type="spellStart"/>
+      <w:r>
+        <w:rPr>
+          <w:rFonts w:ascii="Courier New" w:hAnsi="Courier New" w:cs="Courier New"/>
+          <w:color w:val="A9B7C6"/>
+          <w:sz w:val="20"/>
+          <w:szCs w:val="20"/>
+        </w:rPr>
+        <w:t>resultSet.next</w:t>
+      </w:r>
+      <w:proofErr w:type="spellEnd"/>
+      <w:r>
+        <w:rPr>
+          <w:rFonts w:ascii="Courier New" w:hAnsi="Courier New" w:cs="Courier New"/>
+          <w:i/>
+          <w:iCs/>
+          <w:color w:val="9876AA"/>
+          <w:sz w:val="20"/>
+          <w:szCs w:val="20"/>
+        </w:rPr>
+        <w:t>()) {</w:t>
+      </w:r>
+      <w:r>
+        <w:rPr>
+          <w:rFonts w:ascii="Courier New" w:hAnsi="Courier New" w:cs="Courier New"/>
+          <w:i/>
+          <w:iCs/>
+          <w:color w:val="9876AA"/>
+          <w:sz w:val="20"/>
+          <w:szCs w:val="20"/>
+        </w:rPr>
+        <w:br/>
+        <w:t xml:space="preserve">                </w:t>
+      </w:r>
+      <w:proofErr w:type="spellStart"/>
+      <w:r>
+        <w:rPr>
+          <w:rFonts w:ascii="Courier New" w:hAnsi="Courier New" w:cs="Courier New"/>
+          <w:color w:val="A9B7C6"/>
+          <w:sz w:val="20"/>
+          <w:szCs w:val="20"/>
+        </w:rPr>
+        <w:t>System.</w:t>
+      </w:r>
+      <w:r>
+        <w:rPr>
+          <w:rFonts w:ascii="Courier New" w:hAnsi="Courier New" w:cs="Courier New"/>
+          <w:i/>
+          <w:iCs/>
+          <w:color w:val="9876AA"/>
+          <w:sz w:val="20"/>
+          <w:szCs w:val="20"/>
+        </w:rPr>
+        <w:t>out</w:t>
+      </w:r>
+      <w:r>
+        <w:rPr>
+          <w:rFonts w:ascii="Courier New" w:hAnsi="Courier New" w:cs="Courier New"/>
+          <w:color w:val="A9B7C6"/>
+          <w:sz w:val="20"/>
+          <w:szCs w:val="20"/>
+        </w:rPr>
+        <w:t>.println</w:t>
+      </w:r>
+      <w:proofErr w:type="spellEnd"/>
+      <w:r>
+        <w:rPr>
+          <w:rFonts w:ascii="Courier New" w:hAnsi="Courier New" w:cs="Courier New"/>
+          <w:i/>
+          <w:iCs/>
+          <w:color w:val="9876AA"/>
+          <w:sz w:val="20"/>
+          <w:szCs w:val="20"/>
+        </w:rPr>
+        <w:t>(</w:t>
+      </w:r>
+      <w:proofErr w:type="spellStart"/>
+      <w:r>
+        <w:rPr>
+          <w:rFonts w:ascii="Courier New" w:hAnsi="Courier New" w:cs="Courier New"/>
+          <w:color w:val="A9B7C6"/>
+          <w:sz w:val="20"/>
+          <w:szCs w:val="20"/>
+        </w:rPr>
+        <w:t>resultSet.getString</w:t>
+      </w:r>
+      <w:proofErr w:type="spellEnd"/>
+      <w:r>
+        <w:rPr>
+          <w:rFonts w:ascii="Courier New" w:hAnsi="Courier New" w:cs="Courier New"/>
+          <w:i/>
+          <w:iCs/>
+          <w:color w:val="9876AA"/>
+          <w:sz w:val="20"/>
+          <w:szCs w:val="20"/>
+        </w:rPr>
+        <w:t>(</w:t>
+      </w:r>
+      <w:r>
+        <w:rPr>
+          <w:rFonts w:ascii="Courier New" w:hAnsi="Courier New" w:cs="Courier New"/>
+          <w:color w:val="6897BB"/>
+          <w:sz w:val="20"/>
+          <w:szCs w:val="20"/>
+        </w:rPr>
+        <w:t>2</w:t>
+      </w:r>
+      <w:r>
+        <w:rPr>
+          <w:rFonts w:ascii="Courier New" w:hAnsi="Courier New" w:cs="Courier New"/>
+          <w:i/>
+          <w:iCs/>
+          <w:color w:val="9876AA"/>
+          <w:sz w:val="20"/>
+          <w:szCs w:val="20"/>
+        </w:rPr>
+        <w:t xml:space="preserve">) </w:t>
+      </w:r>
+      <w:r>
+        <w:rPr>
+          <w:rFonts w:ascii="Courier New" w:hAnsi="Courier New" w:cs="Courier New"/>
+          <w:color w:val="A9B7C6"/>
+          <w:sz w:val="20"/>
+          <w:szCs w:val="20"/>
+        </w:rPr>
+        <w:t xml:space="preserve">+ </w:t>
+      </w:r>
+      <w:r>
+        <w:rPr>
+          <w:rFonts w:ascii="Courier New" w:hAnsi="Courier New" w:cs="Courier New"/>
+          <w:color w:val="6A8759"/>
+          <w:sz w:val="20"/>
+          <w:szCs w:val="20"/>
+        </w:rPr>
+        <w:t xml:space="preserve">" " </w:t>
+      </w:r>
+      <w:r>
+        <w:rPr>
+          <w:rFonts w:ascii="Courier New" w:hAnsi="Courier New" w:cs="Courier New"/>
+          <w:color w:val="A9B7C6"/>
+          <w:sz w:val="20"/>
+          <w:szCs w:val="20"/>
+        </w:rPr>
+        <w:t xml:space="preserve">+ </w:t>
+      </w:r>
+      <w:proofErr w:type="spellStart"/>
+      <w:r>
+        <w:rPr>
+          <w:rFonts w:ascii="Courier New" w:hAnsi="Courier New" w:cs="Courier New"/>
+          <w:color w:val="A9B7C6"/>
+          <w:sz w:val="20"/>
+          <w:szCs w:val="20"/>
+        </w:rPr>
+        <w:t>resultSet.getString</w:t>
+      </w:r>
+      <w:proofErr w:type="spellEnd"/>
+      <w:r>
+        <w:rPr>
+          <w:rFonts w:ascii="Courier New" w:hAnsi="Courier New" w:cs="Courier New"/>
+          <w:i/>
+          <w:iCs/>
+          <w:color w:val="9876AA"/>
+          <w:sz w:val="20"/>
+          <w:szCs w:val="20"/>
+        </w:rPr>
+        <w:t>(</w:t>
+      </w:r>
+      <w:r>
+        <w:rPr>
+          <w:rFonts w:ascii="Courier New" w:hAnsi="Courier New" w:cs="Courier New"/>
+          <w:color w:val="6897BB"/>
+          <w:sz w:val="20"/>
+          <w:szCs w:val="20"/>
+        </w:rPr>
+        <w:t>3</w:t>
+      </w:r>
+      <w:r>
+        <w:rPr>
+          <w:rFonts w:ascii="Courier New" w:hAnsi="Courier New" w:cs="Courier New"/>
+          <w:i/>
+          <w:iCs/>
+          <w:color w:val="9876AA"/>
+          <w:sz w:val="20"/>
+          <w:szCs w:val="20"/>
+        </w:rPr>
+        <w:t>))</w:t>
+      </w:r>
+      <w:r>
+        <w:rPr>
+          <w:rFonts w:ascii="Courier New" w:hAnsi="Courier New" w:cs="Courier New"/>
+          <w:color w:val="CC7832"/>
+          <w:sz w:val="20"/>
+          <w:szCs w:val="20"/>
+        </w:rPr>
+        <w:t>;</w:t>
+      </w:r>
+      <w:r>
+        <w:rPr>
+          <w:rFonts w:ascii="Courier New" w:hAnsi="Courier New" w:cs="Courier New"/>
+          <w:color w:val="CC7832"/>
+          <w:sz w:val="20"/>
+          <w:szCs w:val="20"/>
+        </w:rPr>
+        <w:br/>
+        <w:t xml:space="preserve">            </w:t>
+      </w:r>
+      <w:r>
+        <w:rPr>
+          <w:rFonts w:ascii="Courier New" w:hAnsi="Courier New" w:cs="Courier New"/>
+          <w:i/>
+          <w:iCs/>
+          <w:color w:val="9876AA"/>
+          <w:sz w:val="20"/>
+          <w:szCs w:val="20"/>
+        </w:rPr>
+        <w:t>}</w:t>
+      </w:r>
+      <w:r>
+        <w:rPr>
+          <w:rFonts w:ascii="Courier New" w:hAnsi="Courier New" w:cs="Courier New"/>
+          <w:i/>
+          <w:iCs/>
+          <w:color w:val="9876AA"/>
+          <w:sz w:val="20"/>
+          <w:szCs w:val="20"/>
+        </w:rPr>
+        <w:br/>
+        <w:t xml:space="preserve">        }</w:t>
+      </w:r>
+      <w:r>
+        <w:rPr>
+          <w:rFonts w:ascii="Courier New" w:hAnsi="Courier New" w:cs="Courier New"/>
+          <w:i/>
+          <w:iCs/>
+          <w:color w:val="9876AA"/>
+          <w:sz w:val="20"/>
+          <w:szCs w:val="20"/>
+        </w:rPr>
+        <w:br/>
+        <w:t xml:space="preserve">        </w:t>
+      </w:r>
+      <w:r>
+        <w:rPr>
+          <w:rFonts w:ascii="Courier New" w:hAnsi="Courier New" w:cs="Courier New"/>
+          <w:color w:val="CC7832"/>
+          <w:sz w:val="20"/>
+          <w:szCs w:val="20"/>
+        </w:rPr>
+        <w:t xml:space="preserve">catch </w:t>
+      </w:r>
+      <w:r>
+        <w:rPr>
+          <w:rFonts w:ascii="Courier New" w:hAnsi="Courier New" w:cs="Courier New"/>
+          <w:i/>
+          <w:iCs/>
+          <w:color w:val="9876AA"/>
+          <w:sz w:val="20"/>
+          <w:szCs w:val="20"/>
+        </w:rPr>
+        <w:t>(</w:t>
+      </w:r>
+      <w:proofErr w:type="spellStart"/>
+      <w:r>
+        <w:rPr>
+          <w:rFonts w:ascii="Courier New" w:hAnsi="Courier New" w:cs="Courier New"/>
+          <w:color w:val="A9B7C6"/>
+          <w:sz w:val="20"/>
+          <w:szCs w:val="20"/>
+        </w:rPr>
+        <w:t>SQLException</w:t>
+      </w:r>
+      <w:proofErr w:type="spellEnd"/>
+      <w:r>
+        <w:rPr>
+          <w:rFonts w:ascii="Courier New" w:hAnsi="Courier New" w:cs="Courier New"/>
+          <w:color w:val="A9B7C6"/>
+          <w:sz w:val="20"/>
+          <w:szCs w:val="20"/>
+        </w:rPr>
+        <w:t xml:space="preserve"> e</w:t>
+      </w:r>
+      <w:r>
+        <w:rPr>
+          <w:rFonts w:ascii="Courier New" w:hAnsi="Courier New" w:cs="Courier New"/>
+          <w:i/>
+          <w:iCs/>
+          <w:color w:val="9876AA"/>
+          <w:sz w:val="20"/>
+          <w:szCs w:val="20"/>
+        </w:rPr>
+        <w:t>) {</w:t>
+      </w:r>
+      <w:r>
+        <w:rPr>
+          <w:rFonts w:ascii="Courier New" w:hAnsi="Courier New" w:cs="Courier New"/>
+          <w:i/>
+          <w:iCs/>
+          <w:color w:val="9876AA"/>
+          <w:sz w:val="20"/>
+          <w:szCs w:val="20"/>
+        </w:rPr>
+        <w:br/>
+        <w:t xml:space="preserve">            </w:t>
+      </w:r>
+      <w:proofErr w:type="spellStart"/>
+      <w:r>
+        <w:rPr>
+          <w:rFonts w:ascii="Courier New" w:hAnsi="Courier New" w:cs="Courier New"/>
+          <w:color w:val="A9B7C6"/>
+          <w:sz w:val="20"/>
+          <w:szCs w:val="20"/>
+        </w:rPr>
+        <w:t>e.printStackTrace</w:t>
+      </w:r>
+      <w:proofErr w:type="spellEnd"/>
+      <w:r>
+        <w:rPr>
+          <w:rFonts w:ascii="Courier New" w:hAnsi="Courier New" w:cs="Courier New"/>
+          <w:i/>
+          <w:iCs/>
+          <w:color w:val="9876AA"/>
+          <w:sz w:val="20"/>
+          <w:szCs w:val="20"/>
+        </w:rPr>
+        <w:t>()</w:t>
+      </w:r>
+      <w:r>
+        <w:rPr>
+          <w:rFonts w:ascii="Courier New" w:hAnsi="Courier New" w:cs="Courier New"/>
+          <w:color w:val="CC7832"/>
+          <w:sz w:val="20"/>
+          <w:szCs w:val="20"/>
+        </w:rPr>
+        <w:t>;</w:t>
+      </w:r>
+      <w:r>
+        <w:rPr>
+          <w:rFonts w:ascii="Courier New" w:hAnsi="Courier New" w:cs="Courier New"/>
+          <w:color w:val="CC7832"/>
+          <w:sz w:val="20"/>
+          <w:szCs w:val="20"/>
+        </w:rPr>
+        <w:br/>
+        <w:t xml:space="preserve">        </w:t>
+      </w:r>
+      <w:r>
+        <w:rPr>
+          <w:rFonts w:ascii="Courier New" w:hAnsi="Courier New" w:cs="Courier New"/>
+          <w:i/>
+          <w:iCs/>
+          <w:color w:val="9876AA"/>
+          <w:sz w:val="20"/>
+          <w:szCs w:val="20"/>
+        </w:rPr>
+        <w:t>}</w:t>
+      </w:r>
+      <w:r>
+        <w:rPr>
+          <w:rFonts w:ascii="Courier New" w:hAnsi="Courier New" w:cs="Courier New"/>
+          <w:i/>
+          <w:iCs/>
+          <w:color w:val="9876AA"/>
+          <w:sz w:val="20"/>
+          <w:szCs w:val="20"/>
+        </w:rPr>
+        <w:br/>
+        <w:t xml:space="preserve">    }</w:t>
+      </w:r>
+      <w:r>
+        <w:rPr>
+          <w:rFonts w:ascii="Courier New" w:hAnsi="Courier New" w:cs="Courier New"/>
+          <w:i/>
+          <w:iCs/>
+          <w:color w:val="9876AA"/>
+          <w:sz w:val="20"/>
+          <w:szCs w:val="20"/>
+        </w:rPr>
+        <w:br/>
+        <w:t>}</w:t>
+      </w:r>
+    </w:p>
+    <w:p>
+      <w:pPr>
+        <w:rPr>
+          <w:rFonts w:ascii="Calibri" w:hAnsi="Calibri" w:cs="Calibri"/>
+          <w:b/>
+          <w:sz w:val="28"/>
+          <w:szCs w:val="28"/>
+        </w:rPr>
+      </w:pPr>
+    </w:p>
+    <w:p>
+      <w:pPr>
+        <w:rPr>
+          <w:rFonts w:ascii="Calibri" w:hAnsi="Calibri" w:cs="Calibri"/>
+          <w:b/>
+          <w:sz w:val="28"/>
+          <w:szCs w:val="28"/>
+        </w:rPr>
+      </w:pPr>
+    </w:p>
+    <w:p>
+      <w:pPr>
+        <w:rPr>
+          <w:rFonts w:ascii="Calibri" w:hAnsi="Calibri" w:cs="Calibri"/>
+          <w:b/>
+          <w:sz w:val="28"/>
+          <w:szCs w:val="28"/>
+        </w:rPr>
+      </w:pPr>
+    </w:p>
+    <w:p>
+      <w:pPr>
+        <w:rPr>
+          <w:rFonts w:ascii="Calibri" w:hAnsi="Calibri" w:cs="Calibri"/>
+          <w:b/>
+          <w:sz w:val="28"/>
+          <w:szCs w:val="28"/>
+        </w:rPr>
+      </w:pPr>
+      <w:r>
+        <w:rPr>
+          <w:rFonts w:ascii="Calibri" w:hAnsi="Calibri" w:cs="Calibri"/>
+          <w:b/>
+          <w:sz w:val="28"/>
+          <w:szCs w:val="28"/>
+        </w:rPr>
         <w:t>How to access</w:t>
       </w:r>
       <w:r>
@@ -1492,6 +3058,7 @@
         <w:t>jaydebeapi.connect</w:t>
       </w:r>
       <w:proofErr w:type="spellEnd"/>
+      <w:proofErr w:type="gramEnd"/>
       <w:r>
         <w:rPr>
           <w:rFonts w:ascii="Calibri" w:hAnsi="Calibri" w:cs="Calibri"/>
@@ -1499,17 +3066,7 @@
           <w:sz w:val="24"/>
           <w:szCs w:val="24"/>
         </w:rPr>
-        <w:t>(</w:t>
-      </w:r>
-      <w:proofErr w:type="gramEnd"/>
-      <w:r>
-        <w:rPr>
-          <w:rFonts w:ascii="Calibri" w:hAnsi="Calibri" w:cs="Calibri"/>
-          <w:color w:val="6C6C6C"/>
-          <w:sz w:val="24"/>
-          <w:szCs w:val="24"/>
-        </w:rPr>
-        <w:t>"</w:t>
+        <w:t>("</w:t>
       </w:r>
       <w:r>
         <w:rPr>
@@ -1555,9 +3112,8 @@
           <w:sz w:val="24"/>
           <w:szCs w:val="24"/>
         </w:rPr>
-        <w:t>...                           "</w:t>
-      </w:r>
-      <w:proofErr w:type="gramStart"/>
+        <w:t>...                           "jdbc:</w:t>
+      </w:r>
       <w:r>
         <w:rPr>
           <w:rFonts w:ascii="Calibri" w:hAnsi="Calibri" w:cs="Calibri"/>
@@ -1565,9 +3121,9 @@
           <w:sz w:val="24"/>
           <w:szCs w:val="24"/>
         </w:rPr>
-        <w:t>jdbc:</w:t>
-      </w:r>
-      <w:proofErr w:type="gramEnd"/>
+        <w:t>h</w:t>
+      </w:r>
+      <w:proofErr w:type="gramStart"/>
       <w:r>
         <w:rPr>
           <w:rFonts w:ascii="Calibri" w:hAnsi="Calibri" w:cs="Calibri"/>
@@ -1575,7 +3131,17 @@
           <w:sz w:val="24"/>
           <w:szCs w:val="24"/>
         </w:rPr>
-        <w:t>h2:tcp//localhost:8091</w:t>
+        <w:t>2:tcp</w:t>
+      </w:r>
+      <w:proofErr w:type="gramEnd"/>
+      <w:r>
+        <w:rPr>
+          <w:rFonts w:ascii="Calibri" w:hAnsi="Calibri" w:cs="Calibri"/>
+          <w:color w:val="6C6C6C"/>
+          <w:sz w:val="24"/>
+          <w:szCs w:val="24"/>
+        </w:rPr>
+        <w:t>//localhost:8091</w:t>
       </w:r>
       <w:r>
         <w:rPr>
@@ -1635,7 +3201,6 @@
         <w:t>...                           ["</w:t>
       </w:r>
       <w:proofErr w:type="spellStart"/>
-      <w:proofErr w:type="gramStart"/>
       <w:r>
         <w:rPr>
           <w:rFonts w:ascii="Calibri" w:hAnsi="Calibri" w:cs="Calibri"/>
@@ -1646,7 +3211,6 @@
         <w:t>testDBUsername</w:t>
       </w:r>
       <w:proofErr w:type="spellEnd"/>
-      <w:proofErr w:type="gramEnd"/>
       <w:r>
         <w:rPr>
           <w:rFonts w:ascii="Calibri" w:hAnsi="Calibri" w:cs="Calibri"/>
@@ -1784,8 +3348,9 @@
           <w:sz w:val="24"/>
           <w:szCs w:val="24"/>
         </w:rPr>
-        <w:t xml:space="preserve">&gt;&gt;&gt; </w:t>
-      </w:r>
+        <w:t xml:space="preserve">&gt;&gt;&gt; curs = </w:t>
+      </w:r>
+      <w:proofErr w:type="spellStart"/>
       <w:proofErr w:type="gramStart"/>
       <w:r>
         <w:rPr>
@@ -1794,29 +3359,10 @@
           <w:sz w:val="24"/>
           <w:szCs w:val="24"/>
         </w:rPr>
-        <w:t>curs</w:t>
-      </w:r>
+        <w:t>conn.cursor</w:t>
+      </w:r>
+      <w:proofErr w:type="spellEnd"/>
       <w:proofErr w:type="gramEnd"/>
-      <w:r>
-        <w:rPr>
-          <w:rFonts w:ascii="Calibri" w:hAnsi="Calibri" w:cs="Calibri"/>
-          <w:color w:val="6C6C6C"/>
-          <w:sz w:val="24"/>
-          <w:szCs w:val="24"/>
-        </w:rPr>
-        <w:t xml:space="preserve"> = </w:t>
-      </w:r>
-      <w:proofErr w:type="spellStart"/>
-      <w:r>
-        <w:rPr>
-          <w:rFonts w:ascii="Calibri" w:hAnsi="Calibri" w:cs="Calibri"/>
-          <w:color w:val="6C6C6C"/>
-          <w:sz w:val="24"/>
-          <w:szCs w:val="24"/>
-        </w:rPr>
-        <w:t>conn.cursor</w:t>
-      </w:r>
-      <w:proofErr w:type="spellEnd"/>
       <w:r>
         <w:rPr>
           <w:rFonts w:ascii="Calibri" w:hAnsi="Calibri" w:cs="Calibri"/>
@@ -1866,6 +3412,7 @@
         <w:t>curs.execute</w:t>
       </w:r>
       <w:proofErr w:type="spellEnd"/>
+      <w:proofErr w:type="gramEnd"/>
       <w:r>
         <w:rPr>
           <w:rFonts w:ascii="Calibri" w:hAnsi="Calibri" w:cs="Calibri"/>
@@ -1873,17 +3420,7 @@
           <w:sz w:val="24"/>
           <w:szCs w:val="24"/>
         </w:rPr>
-        <w:t>(</w:t>
-      </w:r>
-      <w:proofErr w:type="gramEnd"/>
-      <w:r>
-        <w:rPr>
-          <w:rFonts w:ascii="Calibri" w:hAnsi="Calibri" w:cs="Calibri"/>
-          <w:color w:val="6C6C6C"/>
-          <w:sz w:val="24"/>
-          <w:szCs w:val="24"/>
-        </w:rPr>
-        <w:t xml:space="preserve">"select * from </w:t>
+        <w:t xml:space="preserve">("select * from </w:t>
       </w:r>
       <w:r>
         <w:rPr>
@@ -1929,7 +3466,6 @@
           <w:sz w:val="24"/>
           <w:szCs w:val="24"/>
         </w:rPr>
-        <w:lastRenderedPageBreak/>
         <w:t xml:space="preserve">&gt;&gt;&gt; </w:t>
       </w:r>
       <w:proofErr w:type="spellStart"/>
@@ -1944,6 +3480,7 @@
         <w:t>curs.fetchall</w:t>
       </w:r>
       <w:proofErr w:type="spellEnd"/>
+      <w:proofErr w:type="gramEnd"/>
       <w:r>
         <w:rPr>
           <w:rFonts w:ascii="Calibri" w:hAnsi="Calibri" w:cs="Calibri"/>
@@ -1953,7 +3490,6 @@
         </w:rPr>
         <w:t>()</w:t>
       </w:r>
-      <w:proofErr w:type="gramEnd"/>
     </w:p>
     <w:p>
       <w:pPr>
@@ -1994,6 +3530,7 @@
         <w:t>curs.close</w:t>
       </w:r>
       <w:proofErr w:type="spellEnd"/>
+      <w:proofErr w:type="gramEnd"/>
       <w:r>
         <w:rPr>
           <w:rFonts w:ascii="Calibri" w:hAnsi="Calibri" w:cs="Calibri"/>
@@ -2003,7 +3540,6 @@
         </w:rPr>
         <w:t>()</w:t>
       </w:r>
-      <w:proofErr w:type="gramEnd"/>
     </w:p>
     <w:p>
       <w:pPr>
@@ -2030,6 +3566,7 @@
           <w:sz w:val="24"/>
           <w:szCs w:val="24"/>
         </w:rPr>
+        <w:lastRenderedPageBreak/>
         <w:t xml:space="preserve">&gt;&gt;&gt; </w:t>
       </w:r>
       <w:proofErr w:type="spellStart"/>
@@ -2044,6 +3581,7 @@
         <w:t>conn.close</w:t>
       </w:r>
       <w:proofErr w:type="spellEnd"/>
+      <w:proofErr w:type="gramEnd"/>
       <w:r>
         <w:rPr>
           <w:rFonts w:ascii="Calibri" w:hAnsi="Calibri" w:cs="Calibri"/>
@@ -2053,7 +3591,6 @@
         </w:rPr>
         <w:t>()</w:t>
       </w:r>
-      <w:proofErr w:type="gramEnd"/>
     </w:p>
     <w:p>
       <w:pPr>
@@ -2503,17 +4040,9 @@
         <w:rPr>
           <w:rFonts w:ascii="Calibri" w:hAnsi="Calibri" w:cs="Calibri"/>
         </w:rPr>
-        <w:t xml:space="preserve"> -- /v1/get-person</w:t>
-      </w:r>
-      <w:proofErr w:type="gramStart"/>
-      <w:r>
-        <w:rPr>
-          <w:rFonts w:ascii="Calibri" w:hAnsi="Calibri" w:cs="Calibri"/>
-        </w:rPr>
-        <w:t>/{</w:t>
+        <w:t xml:space="preserve"> -- /v1/get-person/{</w:t>
       </w:r>
       <w:proofErr w:type="spellStart"/>
-      <w:proofErr w:type="gramEnd"/>
       <w:r>
         <w:rPr>
           <w:rFonts w:ascii="Calibri" w:hAnsi="Calibri" w:cs="Calibri"/>
@@ -2611,17 +4140,9 @@
         <w:rPr>
           <w:rFonts w:ascii="Calibri" w:hAnsi="Calibri" w:cs="Calibri"/>
         </w:rPr>
-        <w:t xml:space="preserve"> -- /v1/delete-person</w:t>
-      </w:r>
-      <w:proofErr w:type="gramStart"/>
-      <w:r>
-        <w:rPr>
-          <w:rFonts w:ascii="Calibri" w:hAnsi="Calibri" w:cs="Calibri"/>
-        </w:rPr>
-        <w:t>/{</w:t>
+        <w:t xml:space="preserve"> -- /v1/delete-person/{</w:t>
       </w:r>
       <w:proofErr w:type="spellStart"/>
-      <w:proofErr w:type="gramEnd"/>
       <w:r>
         <w:rPr>
           <w:rFonts w:ascii="Calibri" w:hAnsi="Calibri" w:cs="Calibri"/>
@@ -2721,7 +4242,6 @@
           <w:sz w:val="36"/>
           <w:szCs w:val="36"/>
         </w:rPr>
-        <w:lastRenderedPageBreak/>
         <w:t>Useful Tools</w:t>
       </w:r>
     </w:p>
@@ -2810,6 +4330,7 @@
           <w:sz w:val="28"/>
           <w:szCs w:val="28"/>
         </w:rPr>
+        <w:lastRenderedPageBreak/>
         <w:t>Swagger</w:t>
       </w:r>
     </w:p>
@@ -3014,7 +4535,6 @@
           <w:szCs w:val="28"/>
         </w:rPr>
       </w:pPr>
-      <w:proofErr w:type="spellStart"/>
       <w:r>
         <w:rPr>
           <w:rFonts w:ascii="Calibri" w:hAnsi="Calibri" w:cs="Calibri"/>
@@ -3024,7 +4544,6 @@
         </w:rPr>
         <w:t>PyCharm</w:t>
       </w:r>
-      <w:proofErr w:type="spellEnd"/>
     </w:p>
     <w:p>
       <w:pPr>
@@ -3057,7 +4576,7 @@
 </file>
 
 <file path=word/numbering.xml><?xml version="1.0" encoding="utf-8"?>
-<w:numbering xmlns:wpc="http://schemas.microsoft.com/office/word/2010/wordprocessingCanvas" xmlns:mc="http://schemas.openxmlformats.org/markup-compatibility/2006" xmlns:o="urn:schemas-microsoft-com:office:office" xmlns:r="http://schemas.openxmlformats.org/officeDocument/2006/relationships" xmlns:m="http://schemas.openxmlformats.org/officeDocument/2006/math" xmlns:v="urn:schemas-microsoft-com:vml" xmlns:wp14="http://schemas.microsoft.com/office/word/2010/wordprocessingDrawing" xmlns:wp="http://schemas.openxmlformats.org/drawingml/2006/wordprocessingDrawing" xmlns:w10="urn:schemas-microsoft-com:office:word" xmlns:w="http://schemas.openxmlformats.org/wordprocessingml/2006/main" xmlns:w14="http://schemas.microsoft.com/office/word/2010/wordml" xmlns:w15="http://schemas.microsoft.com/office/word/2012/wordml" xmlns:wpg="http://schemas.microsoft.com/office/word/2010/wordprocessingGroup" xmlns:wpi="http://schemas.microsoft.com/office/word/2010/wordprocessingInk" xmlns:wne="http://schemas.microsoft.com/office/word/2006/wordml" xmlns:wps="http://schemas.microsoft.com/office/word/2010/wordprocessingShape" mc:Ignorable="w14 w15 wp14">
+<w:numbering xmlns:wpc="http://schemas.microsoft.com/office/word/2010/wordprocessingCanvas" xmlns:cx="http://schemas.microsoft.com/office/drawing/2014/chartex" xmlns:cx1="http://schemas.microsoft.com/office/drawing/2015/9/8/chartex" xmlns:cx2="http://schemas.microsoft.com/office/drawing/2015/10/21/chartex" xmlns:cx3="http://schemas.microsoft.com/office/drawing/2016/5/9/chartex" xmlns:cx4="http://schemas.microsoft.com/office/drawing/2016/5/10/chartex" xmlns:cx5="http://schemas.microsoft.com/office/drawing/2016/5/11/chartex" xmlns:cx6="http://schemas.microsoft.com/office/drawing/2016/5/12/chartex" xmlns:cx7="http://schemas.microsoft.com/office/drawing/2016/5/13/chartex" xmlns:cx8="http://schemas.microsoft.com/office/drawing/2016/5/14/chartex" xmlns:mc="http://schemas.openxmlformats.org/markup-compatibility/2006" xmlns:aink="http://schemas.microsoft.com/office/drawing/2016/ink" xmlns:am3d="http://schemas.microsoft.com/office/drawing/2017/model3d" xmlns:o="urn:schemas-microsoft-com:office:office" xmlns:r="http://schemas.openxmlformats.org/officeDocument/2006/relationships" xmlns:m="http://schemas.openxmlformats.org/officeDocument/2006/math" xmlns:v="urn:schemas-microsoft-com:vml" xmlns:wp14="http://schemas.microsoft.com/office/word/2010/wordprocessingDrawing" xmlns:wp="http://schemas.openxmlformats.org/drawingml/2006/wordprocessingDrawing" xmlns:w10="urn:schemas-microsoft-com:office:word" xmlns:w="http://schemas.openxmlformats.org/wordprocessingml/2006/main" xmlns:w14="http://schemas.microsoft.com/office/word/2010/wordml" xmlns:w15="http://schemas.microsoft.com/office/word/2012/wordml" xmlns:w16cex="http://schemas.microsoft.com/office/word/2018/wordml/cex" xmlns:w16cid="http://schemas.microsoft.com/office/word/2016/wordml/cid" xmlns:w16="http://schemas.microsoft.com/office/word/2018/wordml" xmlns:w16se="http://schemas.microsoft.com/office/word/2015/wordml/symex" xmlns:wpg="http://schemas.microsoft.com/office/word/2010/wordprocessingGroup" xmlns:wpi="http://schemas.microsoft.com/office/word/2010/wordprocessingInk" xmlns:wne="http://schemas.microsoft.com/office/word/2006/wordml" xmlns:wps="http://schemas.microsoft.com/office/word/2010/wordprocessingShape" mc:Ignorable="w14 w15 w16se w16cid w16 w16cex wp14">
   <w:abstractNum w:abstractNumId="0" w15:restartNumberingAfterBreak="0">
     <w:nsid w:val="06D2682A"/>
     <w:multiLevelType w:val="hybridMultilevel"/>
@@ -3513,7 +5032,7 @@
   <w:abstractNum w:abstractNumId="4" w15:restartNumberingAfterBreak="0">
     <w:nsid w:val="55764865"/>
     <w:multiLevelType w:val="hybridMultilevel"/>
-    <w:tmpl w:val="B0F8878C"/>
+    <w:tmpl w:val="007C00B4"/>
     <w:lvl w:ilvl="0" w:tplc="04090001">
       <w:start w:val="1"/>
       <w:numFmt w:val="bullet"/>
@@ -3758,7 +5277,7 @@
 </file>
 
 <file path=word/styles.xml><?xml version="1.0" encoding="utf-8"?>
-<w:styles xmlns:mc="http://schemas.openxmlformats.org/markup-compatibility/2006" xmlns:r="http://schemas.openxmlformats.org/officeDocument/2006/relationships" xmlns:w="http://schemas.openxmlformats.org/wordprocessingml/2006/main" xmlns:w14="http://schemas.microsoft.com/office/word/2010/wordml" xmlns:w15="http://schemas.microsoft.com/office/word/2012/wordml" mc:Ignorable="w14 w15">
+<w:styles xmlns:mc="http://schemas.openxmlformats.org/markup-compatibility/2006" xmlns:r="http://schemas.openxmlformats.org/officeDocument/2006/relationships" xmlns:w="http://schemas.openxmlformats.org/wordprocessingml/2006/main" xmlns:w14="http://schemas.microsoft.com/office/word/2010/wordml" xmlns:w15="http://schemas.microsoft.com/office/word/2012/wordml" xmlns:w16cex="http://schemas.microsoft.com/office/word/2018/wordml/cex" xmlns:w16cid="http://schemas.microsoft.com/office/word/2016/wordml/cid" xmlns:w16="http://schemas.microsoft.com/office/word/2018/wordml" xmlns:w16se="http://schemas.microsoft.com/office/word/2015/wordml/symex" mc:Ignorable="w14 w15 w16se w16cid w16 w16cex">
   <w:docDefaults>
     <w:rPrDefault>
       <w:rPr>
@@ -3768,7 +5287,7 @@
     </w:rPrDefault>
     <w:pPrDefault/>
   </w:docDefaults>
-  <w:latentStyles w:defLockedState="0" w:defUIPriority="99" w:defSemiHidden="0" w:defUnhideWhenUsed="0" w:defQFormat="0" w:count="371">
+  <w:latentStyles w:defLockedState="0" w:defUIPriority="99" w:defSemiHidden="0" w:defUnhideWhenUsed="0" w:defQFormat="0" w:count="376">
     <w:lsdException w:name="Normal" w:uiPriority="0" w:qFormat="1"/>
     <w:lsdException w:name="heading 1" w:uiPriority="9" w:qFormat="1"/>
     <w:lsdException w:name="heading 2" w:semiHidden="1" w:uiPriority="9" w:unhideWhenUsed="1" w:qFormat="1"/>
@@ -3874,7 +5393,6 @@
     <w:lsdException w:name="HTML Sample" w:semiHidden="1" w:unhideWhenUsed="1"/>
     <w:lsdException w:name="HTML Typewriter" w:semiHidden="1" w:unhideWhenUsed="1"/>
     <w:lsdException w:name="HTML Variable" w:semiHidden="1" w:unhideWhenUsed="1"/>
-    <w:lsdException w:name="Normal Table" w:semiHidden="1" w:unhideWhenUsed="1"/>
     <w:lsdException w:name="annotation subject" w:semiHidden="1" w:unhideWhenUsed="1"/>
     <w:lsdException w:name="No List" w:semiHidden="1" w:unhideWhenUsed="1"/>
     <w:lsdException w:name="Outline List 1" w:semiHidden="1" w:unhideWhenUsed="1"/>
@@ -3917,11 +5435,8 @@
     <w:lsdException w:name="Table Contemporary" w:semiHidden="1" w:unhideWhenUsed="1"/>
     <w:lsdException w:name="Table Elegant" w:semiHidden="1" w:unhideWhenUsed="1"/>
     <w:lsdException w:name="Table Professional" w:semiHidden="1" w:unhideWhenUsed="1"/>
-    <w:lsdException w:name="Table Subtle 1" w:semiHidden="1" w:unhideWhenUsed="1"/>
     <w:lsdException w:name="Table Subtle 2" w:semiHidden="1" w:unhideWhenUsed="1"/>
     <w:lsdException w:name="Table Web 1" w:semiHidden="1" w:unhideWhenUsed="1"/>
-    <w:lsdException w:name="Table Web 2" w:semiHidden="1" w:unhideWhenUsed="1"/>
-    <w:lsdException w:name="Table Web 3" w:semiHidden="1" w:unhideWhenUsed="1"/>
     <w:lsdException w:name="Balloon Text" w:semiHidden="1" w:unhideWhenUsed="1"/>
     <w:lsdException w:name="Table Grid" w:uiPriority="39"/>
     <w:lsdException w:name="Table Theme" w:semiHidden="1" w:unhideWhenUsed="1"/>
@@ -4140,6 +5655,11 @@
     <w:lsdException w:name="List Table 5 Dark Accent 6" w:uiPriority="50"/>
     <w:lsdException w:name="List Table 6 Colorful Accent 6" w:uiPriority="51"/>
     <w:lsdException w:name="List Table 7 Colorful Accent 6" w:uiPriority="52"/>
+    <w:lsdException w:name="Mention" w:semiHidden="1" w:unhideWhenUsed="1"/>
+    <w:lsdException w:name="Smart Hyperlink" w:semiHidden="1" w:unhideWhenUsed="1"/>
+    <w:lsdException w:name="Hashtag" w:semiHidden="1" w:unhideWhenUsed="1"/>
+    <w:lsdException w:name="Unresolved Mention" w:semiHidden="1" w:unhideWhenUsed="1"/>
+    <w:lsdException w:name="Smart Link" w:semiHidden="1" w:unhideWhenUsed="1"/>
   </w:latentStyles>
   <w:style w:type="paragraph" w:default="1" w:styleId="Normal">
     <w:name w:val="Normal"/>

</xml_diff>